<commit_message>
chore: update name in CV.
</commit_message>
<xml_diff>
--- a/dist/resume.docx
+++ b/dist/resume.docx
@@ -6,9 +6,9 @@
       <w:pPr>
         <w:pStyle w:val="Heading1"/>
       </w:pPr>
-      <w:bookmarkStart w:id="20" w:name="artem-kobzar"/>
-      <w:r>
-        <w:t xml:space="preserve">Artem Kobzar</w:t>
+      <w:bookmarkStart w:id="20" w:name="artem-kobzar-111"/>
+      <w:r>
+        <w:t xml:space="preserve">Artem Kobzar 111</w:t>
       </w:r>
       <w:bookmarkEnd w:id="20"/>
     </w:p>

</xml_diff>

<commit_message>
chore: return real name.
</commit_message>
<xml_diff>
--- a/dist/resume.docx
+++ b/dist/resume.docx
@@ -6,9 +6,9 @@
       <w:pPr>
         <w:pStyle w:val="Heading1"/>
       </w:pPr>
-      <w:bookmarkStart w:id="20" w:name="artem-kobzar-111"/>
-      <w:r>
-        <w:t xml:space="preserve">Artem Kobzar 111</w:t>
+      <w:bookmarkStart w:id="20" w:name="artem-kobzar"/>
+      <w:r>
+        <w:t xml:space="preserve">Artem Kobzar</w:t>
       </w:r>
       <w:bookmarkEnd w:id="20"/>
     </w:p>

</xml_diff>

<commit_message>
feat(Doc.AI): add doc.ai to the projects.
</commit_message>
<xml_diff>
--- a/dist/resume.docx
+++ b/dist/resume.docx
@@ -434,24 +434,38 @@
           <w:rPr>
             <w:rStyle w:val="Hyperlink"/>
           </w:rPr>
+          <w:t xml:space="preserve">Crossover Health</w:t>
+        </w:r>
+      </w:hyperlink>
+      <w:r>
+        <w:t xml:space="preserve">,</w:t>
+      </w:r>
+      <w:r>
+        <w:t xml:space="preserve"> </w:t>
+      </w:r>
+      <w:hyperlink r:id="rId33">
+        <w:r>
+          <w:rPr>
+            <w:rStyle w:val="Hyperlink"/>
+          </w:rPr>
+          <w:t xml:space="preserve">doc.ai</w:t>
+        </w:r>
+      </w:hyperlink>
+      <w:r>
+        <w:t xml:space="preserve">,</w:t>
+      </w:r>
+      <w:r>
+        <w:t xml:space="preserve"> </w:t>
+      </w:r>
+      <w:hyperlink r:id="rId34">
+        <w:r>
+          <w:rPr>
+            <w:rStyle w:val="Hyperlink"/>
+          </w:rPr>
           <w:t xml:space="preserve">NextLead</w:t>
         </w:r>
       </w:hyperlink>
       <w:r>
-        <w:t xml:space="preserve">,</w:t>
-      </w:r>
-      <w:r>
-        <w:t xml:space="preserve"> </w:t>
-      </w:r>
-      <w:hyperlink r:id="rId33">
-        <w:r>
-          <w:rPr>
-            <w:rStyle w:val="Hyperlink"/>
-          </w:rPr>
-          <w:t xml:space="preserve">Crossover Health</w:t>
-        </w:r>
-      </w:hyperlink>
-      <w:r>
         <w:t xml:space="preserve">.</w:t>
       </w:r>
     </w:p>
@@ -459,11 +473,11 @@
       <w:pPr>
         <w:pStyle w:val="Heading2"/>
       </w:pPr>
-      <w:bookmarkStart w:id="34" w:name="technical-skills"/>
+      <w:bookmarkStart w:id="35" w:name="technical-skills"/>
       <w:r>
         <w:t xml:space="preserve">Technical Skills</w:t>
       </w:r>
-      <w:bookmarkEnd w:id="34"/>
+      <w:bookmarkEnd w:id="35"/>
     </w:p>
     <w:p>
       <w:pPr>
@@ -533,7 +547,7 @@
       <w:r>
         <w:t xml:space="preserve"> </w:t>
       </w:r>
-      <w:hyperlink r:id="rId35">
+      <w:hyperlink r:id="rId36">
         <w:r>
           <w:rPr>
             <w:rStyle w:val="Hyperlink"/>
@@ -547,7 +561,7 @@
       <w:r>
         <w:t xml:space="preserve">and popular backend frameworks like (</w:t>
       </w:r>
-      <w:hyperlink r:id="rId36">
+      <w:hyperlink r:id="rId37">
         <w:r>
           <w:rPr>
             <w:rStyle w:val="Hyperlink"/>
@@ -561,7 +575,7 @@
       <w:r>
         <w:t xml:space="preserve"> </w:t>
       </w:r>
-      <w:hyperlink r:id="rId37">
+      <w:hyperlink r:id="rId38">
         <w:r>
           <w:rPr>
             <w:rStyle w:val="Hyperlink"/>
@@ -575,7 +589,7 @@
       <w:r>
         <w:t xml:space="preserve"> </w:t>
       </w:r>
-      <w:hyperlink r:id="rId38">
+      <w:hyperlink r:id="rId39">
         <w:r>
           <w:rPr>
             <w:rStyle w:val="Hyperlink"/>
@@ -589,7 +603,7 @@
       <w:r>
         <w:t xml:space="preserve"> </w:t>
       </w:r>
-      <w:hyperlink r:id="rId39">
+      <w:hyperlink r:id="rId40">
         <w:r>
           <w:rPr>
             <w:rStyle w:val="Hyperlink"/>
@@ -611,7 +625,7 @@
       <w:r>
         <w:t xml:space="preserve"> </w:t>
       </w:r>
-      <w:hyperlink r:id="rId40">
+      <w:hyperlink r:id="rId41">
         <w:r>
           <w:rPr>
             <w:rStyle w:val="Hyperlink"/>
@@ -625,7 +639,7 @@
       <w:r>
         <w:t xml:space="preserve"> </w:t>
       </w:r>
-      <w:hyperlink r:id="rId41">
+      <w:hyperlink r:id="rId42">
         <w:r>
           <w:rPr>
             <w:rStyle w:val="Hyperlink"/>
@@ -639,7 +653,7 @@
       <w:r>
         <w:t xml:space="preserve"> </w:t>
       </w:r>
-      <w:hyperlink r:id="rId42">
+      <w:hyperlink r:id="rId43">
         <w:r>
           <w:rPr>
             <w:rStyle w:val="Hyperlink"/>
@@ -653,7 +667,7 @@
       <w:r>
         <w:t xml:space="preserve"> </w:t>
       </w:r>
-      <w:hyperlink r:id="rId43">
+      <w:hyperlink r:id="rId44">
         <w:r>
           <w:rPr>
             <w:rStyle w:val="Hyperlink"/>
@@ -667,7 +681,7 @@
       <w:r>
         <w:t xml:space="preserve"> </w:t>
       </w:r>
-      <w:hyperlink r:id="rId44">
+      <w:hyperlink r:id="rId45">
         <w:r>
           <w:rPr>
             <w:rStyle w:val="Hyperlink"/>
@@ -681,7 +695,7 @@
       <w:r>
         <w:t xml:space="preserve"> </w:t>
       </w:r>
-      <w:hyperlink r:id="rId45">
+      <w:hyperlink r:id="rId46">
         <w:r>
           <w:rPr>
             <w:rStyle w:val="Hyperlink"/>
@@ -703,7 +717,7 @@
       <w:r>
         <w:t xml:space="preserve"> </w:t>
       </w:r>
-      <w:hyperlink r:id="rId46">
+      <w:hyperlink r:id="rId47">
         <w:r>
           <w:rPr>
             <w:rStyle w:val="Hyperlink"/>
@@ -717,7 +731,7 @@
       <w:r>
         <w:t xml:space="preserve">(</w:t>
       </w:r>
-      <w:hyperlink r:id="rId47">
+      <w:hyperlink r:id="rId48">
         <w:r>
           <w:rPr>
             <w:rStyle w:val="Hyperlink"/>
@@ -734,7 +748,7 @@
       <w:r>
         <w:t xml:space="preserve"> </w:t>
       </w:r>
-      <w:hyperlink r:id="rId48">
+      <w:hyperlink r:id="rId49">
         <w:r>
           <w:rPr>
             <w:rStyle w:val="Hyperlink"/>
@@ -756,7 +770,7 @@
       <w:r>
         <w:t xml:space="preserve"> </w:t>
       </w:r>
-      <w:hyperlink r:id="rId49">
+      <w:hyperlink r:id="rId50">
         <w:r>
           <w:rPr>
             <w:rStyle w:val="Hyperlink"/>
@@ -773,7 +787,7 @@
       <w:r>
         <w:t xml:space="preserve"> </w:t>
       </w:r>
-      <w:hyperlink r:id="rId50">
+      <w:hyperlink r:id="rId51">
         <w:r>
           <w:rPr>
             <w:rStyle w:val="Hyperlink"/>
@@ -845,7 +859,7 @@
       <w:r>
         <w:t xml:space="preserve"> </w:t>
       </w:r>
-      <w:hyperlink r:id="rId51">
+      <w:hyperlink r:id="rId52">
         <w:r>
           <w:rPr>
             <w:rStyle w:val="Hyperlink"/>
@@ -870,7 +884,7 @@
       <w:r>
         <w:t xml:space="preserve"> </w:t>
       </w:r>
-      <w:hyperlink r:id="rId52">
+      <w:hyperlink r:id="rId53">
         <w:r>
           <w:rPr>
             <w:rStyle w:val="Hyperlink"/>
@@ -971,7 +985,7 @@
       <w:r>
         <w:t xml:space="preserve"> </w:t>
       </w:r>
-      <w:hyperlink r:id="rId53">
+      <w:hyperlink r:id="rId54">
         <w:r>
           <w:rPr>
             <w:rStyle w:val="Hyperlink"/>
@@ -988,7 +1002,7 @@
       <w:r>
         <w:t xml:space="preserve"> </w:t>
       </w:r>
-      <w:hyperlink r:id="rId54">
+      <w:hyperlink r:id="rId55">
         <w:r>
           <w:rPr>
             <w:rStyle w:val="Hyperlink"/>
@@ -1002,7 +1016,7 @@
       <w:r>
         <w:t xml:space="preserve">(</w:t>
       </w:r>
-      <w:hyperlink r:id="rId55">
+      <w:hyperlink r:id="rId56">
         <w:r>
           <w:rPr>
             <w:rStyle w:val="Hyperlink"/>
@@ -1019,7 +1033,7 @@
       <w:r>
         <w:t xml:space="preserve"> </w:t>
       </w:r>
-      <w:hyperlink r:id="rId56">
+      <w:hyperlink r:id="rId57">
         <w:r>
           <w:rPr>
             <w:rStyle w:val="Hyperlink"/>
@@ -1076,7 +1090,7 @@
       <w:r>
         <w:t xml:space="preserve"> </w:t>
       </w:r>
-      <w:hyperlink r:id="rId57">
+      <w:hyperlink r:id="rId58">
         <w:r>
           <w:rPr>
             <w:rStyle w:val="Hyperlink"/>
@@ -1090,7 +1104,7 @@
       <w:r>
         <w:t xml:space="preserve"> </w:t>
       </w:r>
-      <w:hyperlink r:id="rId58">
+      <w:hyperlink r:id="rId59">
         <w:r>
           <w:rPr>
             <w:rStyle w:val="Hyperlink"/>
@@ -1104,7 +1118,7 @@
       <w:r>
         <w:t xml:space="preserve"> </w:t>
       </w:r>
-      <w:hyperlink r:id="rId59">
+      <w:hyperlink r:id="rId60">
         <w:r>
           <w:rPr>
             <w:rStyle w:val="Hyperlink"/>
@@ -1115,7 +1129,7 @@
       <w:r>
         <w:t xml:space="preserve">/</w:t>
       </w:r>
-      <w:hyperlink r:id="rId60">
+      <w:hyperlink r:id="rId61">
         <w:r>
           <w:rPr>
             <w:rStyle w:val="Hyperlink"/>
@@ -1129,7 +1143,7 @@
       <w:r>
         <w:t xml:space="preserve"> </w:t>
       </w:r>
-      <w:hyperlink r:id="rId61">
+      <w:hyperlink r:id="rId62">
         <w:r>
           <w:rPr>
             <w:rStyle w:val="Hyperlink"/>
@@ -1143,7 +1157,7 @@
       <w:r>
         <w:t xml:space="preserve"> </w:t>
       </w:r>
-      <w:hyperlink r:id="rId62">
+      <w:hyperlink r:id="rId63">
         <w:r>
           <w:rPr>
             <w:rStyle w:val="Hyperlink"/>
@@ -1160,7 +1174,7 @@
       <w:r>
         <w:t xml:space="preserve"> </w:t>
       </w:r>
-      <w:hyperlink r:id="rId63">
+      <w:hyperlink r:id="rId64">
         <w:r>
           <w:rPr>
             <w:rStyle w:val="Hyperlink"/>
@@ -1174,7 +1188,7 @@
       <w:r>
         <w:t xml:space="preserve"> </w:t>
       </w:r>
-      <w:hyperlink r:id="rId64">
+      <w:hyperlink r:id="rId65">
         <w:r>
           <w:rPr>
             <w:rStyle w:val="Hyperlink"/>
@@ -1188,7 +1202,7 @@
       <w:r>
         <w:t xml:space="preserve"> </w:t>
       </w:r>
-      <w:hyperlink r:id="rId65">
+      <w:hyperlink r:id="rId66">
         <w:r>
           <w:rPr>
             <w:rStyle w:val="Hyperlink"/>
@@ -1202,7 +1216,7 @@
       <w:r>
         <w:t xml:space="preserve"> </w:t>
       </w:r>
-      <w:hyperlink r:id="rId66">
+      <w:hyperlink r:id="rId67">
         <w:r>
           <w:rPr>
             <w:rStyle w:val="Hyperlink"/>
@@ -1218,11 +1232,11 @@
       <w:pPr>
         <w:pStyle w:val="Heading2"/>
       </w:pPr>
-      <w:bookmarkStart w:id="67" w:name="open-source"/>
+      <w:bookmarkStart w:id="68" w:name="open-source"/>
       <w:r>
         <w:t xml:space="preserve">Open Source</w:t>
       </w:r>
-      <w:bookmarkEnd w:id="67"/>
+      <w:bookmarkEnd w:id="68"/>
     </w:p>
     <w:p>
       <w:pPr>
@@ -1242,7 +1256,7 @@
           <w:ilvl w:val="0"/>
         </w:numPr>
       </w:pPr>
-      <w:hyperlink r:id="rId68">
+      <w:hyperlink r:id="rId69">
         <w:r>
           <w:rPr>
             <w:rStyle w:val="Hyperlink"/>
@@ -1264,7 +1278,7 @@
           <w:ilvl w:val="0"/>
         </w:numPr>
       </w:pPr>
-      <w:hyperlink r:id="rId69">
+      <w:hyperlink r:id="rId70">
         <w:r>
           <w:rPr>
             <w:rStyle w:val="Hyperlink"/>
@@ -1297,7 +1311,7 @@
           <w:ilvl w:val="0"/>
         </w:numPr>
       </w:pPr>
-      <w:hyperlink r:id="rId70">
+      <w:hyperlink r:id="rId71">
         <w:r>
           <w:rPr>
             <w:rStyle w:val="Hyperlink"/>
@@ -1319,7 +1333,7 @@
           <w:ilvl w:val="0"/>
         </w:numPr>
       </w:pPr>
-      <w:hyperlink r:id="rId71">
+      <w:hyperlink r:id="rId72">
         <w:r>
           <w:rPr>
             <w:rStyle w:val="Hyperlink"/>
@@ -1356,7 +1370,7 @@
           <w:ilvl w:val="0"/>
         </w:numPr>
       </w:pPr>
-      <w:hyperlink r:id="rId72">
+      <w:hyperlink r:id="rId73">
         <w:r>
           <w:rPr>
             <w:rStyle w:val="Hyperlink"/>
@@ -1378,7 +1392,7 @@
           <w:ilvl w:val="0"/>
         </w:numPr>
       </w:pPr>
-      <w:hyperlink r:id="rId73">
+      <w:hyperlink r:id="rId74">
         <w:r>
           <w:rPr>
             <w:rStyle w:val="Hyperlink"/>
@@ -1400,7 +1414,7 @@
           <w:ilvl w:val="0"/>
         </w:numPr>
       </w:pPr>
-      <w:hyperlink r:id="rId74">
+      <w:hyperlink r:id="rId75">
         <w:r>
           <w:rPr>
             <w:rStyle w:val="Hyperlink"/>
@@ -1422,7 +1436,7 @@
           <w:ilvl w:val="0"/>
         </w:numPr>
       </w:pPr>
-      <w:hyperlink r:id="rId75">
+      <w:hyperlink r:id="rId76">
         <w:r>
           <w:rPr>
             <w:rStyle w:val="Hyperlink"/>
@@ -1447,7 +1461,7 @@
       <w:r>
         <w:t xml:space="preserve"> </w:t>
       </w:r>
-      <w:hyperlink r:id="rId76">
+      <w:hyperlink r:id="rId77">
         <w:r>
           <w:rPr>
             <w:rStyle w:val="Hyperlink"/>
@@ -1463,11 +1477,11 @@
       <w:pPr>
         <w:pStyle w:val="Heading2"/>
       </w:pPr>
-      <w:bookmarkStart w:id="77" w:name="other"/>
+      <w:bookmarkStart w:id="78" w:name="other"/>
       <w:r>
         <w:t xml:space="preserve">Other</w:t>
       </w:r>
-      <w:bookmarkEnd w:id="77"/>
+      <w:bookmarkEnd w:id="78"/>
     </w:p>
     <w:p>
       <w:pPr>
@@ -1482,7 +1496,7 @@
       <w:r>
         <w:t xml:space="preserve"> </w:t>
       </w:r>
-      <w:hyperlink r:id="rId78">
+      <w:hyperlink r:id="rId79">
         <w:r>
           <w:rPr>
             <w:rStyle w:val="Hyperlink"/>
@@ -1504,7 +1518,7 @@
       <w:r>
         <w:t xml:space="preserve"> </w:t>
       </w:r>
-      <w:hyperlink r:id="rId79">
+      <w:hyperlink r:id="rId80">
         <w:r>
           <w:rPr>
             <w:rStyle w:val="Hyperlink"/>
@@ -1532,7 +1546,7 @@
       <w:r>
         <w:t xml:space="preserve"> </w:t>
       </w:r>
-      <w:hyperlink r:id="rId80">
+      <w:hyperlink r:id="rId81">
         <w:r>
           <w:rPr>
             <w:rStyle w:val="Hyperlink"/>
@@ -1554,7 +1568,7 @@
       <w:r>
         <w:t xml:space="preserve"> </w:t>
       </w:r>
-      <w:hyperlink r:id="rId81">
+      <w:hyperlink r:id="rId82">
         <w:r>
           <w:rPr>
             <w:rStyle w:val="Hyperlink"/>
@@ -1580,7 +1594,7 @@
       <w:r>
         <w:t xml:space="preserve"> </w:t>
       </w:r>
-      <w:hyperlink r:id="rId82">
+      <w:hyperlink r:id="rId83">
         <w:r>
           <w:rPr>
             <w:rStyle w:val="Hyperlink"/>
@@ -1606,7 +1620,7 @@
       <w:r>
         <w:t xml:space="preserve"> </w:t>
       </w:r>
-      <w:hyperlink r:id="rId83">
+      <w:hyperlink r:id="rId84">
         <w:r>
           <w:rPr>
             <w:rStyle w:val="Hyperlink"/>

</xml_diff>

<commit_message>
feat(LinkedIn): add LinkedIn section.
</commit_message>
<xml_diff>
--- a/dist/resume.docx
+++ b/dist/resume.docx
@@ -105,16 +105,40 @@
           </w:p>
         </w:tc>
       </w:tr>
+      <w:tr>
+        <w:tc>
+          <w:p>
+            <w:pPr>
+              <w:pStyle w:val="Compact"/>
+              <w:jc w:val="left"/>
+            </w:pPr>
+            <w:r>
+              <w:t xml:space="preserve">LinkedIn:</w:t>
+            </w:r>
+            <w:r>
+              <w:t xml:space="preserve"> </w:t>
+            </w:r>
+            <w:hyperlink r:id="rId24">
+              <w:r>
+                <w:rPr>
+                  <w:rStyle w:val="Hyperlink"/>
+                </w:rPr>
+                <w:t xml:space="preserve">Artem Kobzar</w:t>
+              </w:r>
+            </w:hyperlink>
+          </w:p>
+        </w:tc>
+      </w:tr>
     </w:tbl>
     <w:p>
       <w:pPr>
         <w:pStyle w:val="Heading2"/>
       </w:pPr>
-      <w:bookmarkStart w:id="24" w:name="education"/>
+      <w:bookmarkStart w:id="25" w:name="education"/>
       <w:r>
         <w:t xml:space="preserve">Education</w:t>
       </w:r>
-      <w:bookmarkEnd w:id="24"/>
+      <w:bookmarkEnd w:id="25"/>
     </w:p>
     <w:p>
       <w:pPr>
@@ -141,7 +165,7 @@
       <w:r>
         <w:t xml:space="preserve"> </w:t>
       </w:r>
-      <w:hyperlink r:id="rId25">
+      <w:hyperlink r:id="rId26">
         <w:r>
           <w:rPr>
             <w:rStyle w:val="Hyperlink"/>
@@ -199,7 +223,7 @@
       <w:r>
         <w:t xml:space="preserve"> </w:t>
       </w:r>
-      <w:hyperlink r:id="rId25">
+      <w:hyperlink r:id="rId26">
         <w:r>
           <w:rPr>
             <w:rStyle w:val="Hyperlink"/>
@@ -236,11 +260,11 @@
       <w:pPr>
         <w:pStyle w:val="Heading2"/>
       </w:pPr>
-      <w:bookmarkStart w:id="26" w:name="experience"/>
+      <w:bookmarkStart w:id="27" w:name="experience"/>
       <w:r>
         <w:t xml:space="preserve">Experience</w:t>
       </w:r>
-      <w:bookmarkEnd w:id="26"/>
+      <w:bookmarkEnd w:id="27"/>
     </w:p>
     <w:p>
       <w:pPr>
@@ -263,7 +287,7 @@
       <w:r>
         <w:t xml:space="preserve"> </w:t>
       </w:r>
-      <w:hyperlink r:id="rId27">
+      <w:hyperlink r:id="rId28">
         <w:r>
           <w:rPr>
             <w:rStyle w:val="Hyperlink"/>
@@ -353,7 +377,7 @@
           <w:ilvl w:val="0"/>
         </w:numPr>
       </w:pPr>
-      <w:hyperlink r:id="rId28">
+      <w:hyperlink r:id="rId29">
         <w:r>
           <w:rPr>
             <w:rStyle w:val="Hyperlink"/>
@@ -387,7 +411,7 @@
           <w:ilvl w:val="0"/>
         </w:numPr>
       </w:pPr>
-      <w:hyperlink r:id="rId29">
+      <w:hyperlink r:id="rId30">
         <w:r>
           <w:rPr>
             <w:rStyle w:val="Hyperlink"/>
@@ -401,7 +425,7 @@
       <w:r>
         <w:t xml:space="preserve"> </w:t>
       </w:r>
-      <w:hyperlink r:id="rId30">
+      <w:hyperlink r:id="rId31">
         <w:r>
           <w:rPr>
             <w:rStyle w:val="Hyperlink"/>
@@ -415,7 +439,7 @@
       <w:r>
         <w:t xml:space="preserve"> </w:t>
       </w:r>
-      <w:hyperlink r:id="rId31">
+      <w:hyperlink r:id="rId32">
         <w:r>
           <w:rPr>
             <w:rStyle w:val="Hyperlink"/>
@@ -429,7 +453,7 @@
       <w:r>
         <w:t xml:space="preserve"> </w:t>
       </w:r>
-      <w:hyperlink r:id="rId32">
+      <w:hyperlink r:id="rId33">
         <w:r>
           <w:rPr>
             <w:rStyle w:val="Hyperlink"/>
@@ -443,7 +467,7 @@
       <w:r>
         <w:t xml:space="preserve"> </w:t>
       </w:r>
-      <w:hyperlink r:id="rId33">
+      <w:hyperlink r:id="rId34">
         <w:r>
           <w:rPr>
             <w:rStyle w:val="Hyperlink"/>
@@ -457,7 +481,7 @@
       <w:r>
         <w:t xml:space="preserve"> </w:t>
       </w:r>
-      <w:hyperlink r:id="rId34">
+      <w:hyperlink r:id="rId35">
         <w:r>
           <w:rPr>
             <w:rStyle w:val="Hyperlink"/>
@@ -473,11 +497,11 @@
       <w:pPr>
         <w:pStyle w:val="Heading2"/>
       </w:pPr>
-      <w:bookmarkStart w:id="35" w:name="technical-skills"/>
+      <w:bookmarkStart w:id="36" w:name="technical-skills"/>
       <w:r>
         <w:t xml:space="preserve">Technical Skills</w:t>
       </w:r>
-      <w:bookmarkEnd w:id="35"/>
+      <w:bookmarkEnd w:id="36"/>
     </w:p>
     <w:p>
       <w:pPr>
@@ -547,7 +571,7 @@
       <w:r>
         <w:t xml:space="preserve"> </w:t>
       </w:r>
-      <w:hyperlink r:id="rId36">
+      <w:hyperlink r:id="rId37">
         <w:r>
           <w:rPr>
             <w:rStyle w:val="Hyperlink"/>
@@ -561,7 +585,7 @@
       <w:r>
         <w:t xml:space="preserve">and popular backend frameworks like (</w:t>
       </w:r>
-      <w:hyperlink r:id="rId37">
+      <w:hyperlink r:id="rId38">
         <w:r>
           <w:rPr>
             <w:rStyle w:val="Hyperlink"/>
@@ -575,7 +599,7 @@
       <w:r>
         <w:t xml:space="preserve"> </w:t>
       </w:r>
-      <w:hyperlink r:id="rId38">
+      <w:hyperlink r:id="rId39">
         <w:r>
           <w:rPr>
             <w:rStyle w:val="Hyperlink"/>
@@ -589,7 +613,7 @@
       <w:r>
         <w:t xml:space="preserve"> </w:t>
       </w:r>
-      <w:hyperlink r:id="rId39">
+      <w:hyperlink r:id="rId40">
         <w:r>
           <w:rPr>
             <w:rStyle w:val="Hyperlink"/>
@@ -603,7 +627,7 @@
       <w:r>
         <w:t xml:space="preserve"> </w:t>
       </w:r>
-      <w:hyperlink r:id="rId40">
+      <w:hyperlink r:id="rId41">
         <w:r>
           <w:rPr>
             <w:rStyle w:val="Hyperlink"/>
@@ -625,7 +649,7 @@
       <w:r>
         <w:t xml:space="preserve"> </w:t>
       </w:r>
-      <w:hyperlink r:id="rId41">
+      <w:hyperlink r:id="rId42">
         <w:r>
           <w:rPr>
             <w:rStyle w:val="Hyperlink"/>
@@ -639,7 +663,7 @@
       <w:r>
         <w:t xml:space="preserve"> </w:t>
       </w:r>
-      <w:hyperlink r:id="rId42">
+      <w:hyperlink r:id="rId43">
         <w:r>
           <w:rPr>
             <w:rStyle w:val="Hyperlink"/>
@@ -653,7 +677,7 @@
       <w:r>
         <w:t xml:space="preserve"> </w:t>
       </w:r>
-      <w:hyperlink r:id="rId43">
+      <w:hyperlink r:id="rId44">
         <w:r>
           <w:rPr>
             <w:rStyle w:val="Hyperlink"/>
@@ -667,7 +691,7 @@
       <w:r>
         <w:t xml:space="preserve"> </w:t>
       </w:r>
-      <w:hyperlink r:id="rId44">
+      <w:hyperlink r:id="rId45">
         <w:r>
           <w:rPr>
             <w:rStyle w:val="Hyperlink"/>
@@ -681,7 +705,7 @@
       <w:r>
         <w:t xml:space="preserve"> </w:t>
       </w:r>
-      <w:hyperlink r:id="rId45">
+      <w:hyperlink r:id="rId46">
         <w:r>
           <w:rPr>
             <w:rStyle w:val="Hyperlink"/>
@@ -695,7 +719,7 @@
       <w:r>
         <w:t xml:space="preserve"> </w:t>
       </w:r>
-      <w:hyperlink r:id="rId46">
+      <w:hyperlink r:id="rId47">
         <w:r>
           <w:rPr>
             <w:rStyle w:val="Hyperlink"/>
@@ -717,7 +741,7 @@
       <w:r>
         <w:t xml:space="preserve"> </w:t>
       </w:r>
-      <w:hyperlink r:id="rId47">
+      <w:hyperlink r:id="rId48">
         <w:r>
           <w:rPr>
             <w:rStyle w:val="Hyperlink"/>
@@ -731,7 +755,7 @@
       <w:r>
         <w:t xml:space="preserve">(</w:t>
       </w:r>
-      <w:hyperlink r:id="rId48">
+      <w:hyperlink r:id="rId49">
         <w:r>
           <w:rPr>
             <w:rStyle w:val="Hyperlink"/>
@@ -748,7 +772,7 @@
       <w:r>
         <w:t xml:space="preserve"> </w:t>
       </w:r>
-      <w:hyperlink r:id="rId49">
+      <w:hyperlink r:id="rId50">
         <w:r>
           <w:rPr>
             <w:rStyle w:val="Hyperlink"/>
@@ -770,7 +794,7 @@
       <w:r>
         <w:t xml:space="preserve"> </w:t>
       </w:r>
-      <w:hyperlink r:id="rId50">
+      <w:hyperlink r:id="rId51">
         <w:r>
           <w:rPr>
             <w:rStyle w:val="Hyperlink"/>
@@ -787,7 +811,7 @@
       <w:r>
         <w:t xml:space="preserve"> </w:t>
       </w:r>
-      <w:hyperlink r:id="rId51">
+      <w:hyperlink r:id="rId52">
         <w:r>
           <w:rPr>
             <w:rStyle w:val="Hyperlink"/>
@@ -859,7 +883,7 @@
       <w:r>
         <w:t xml:space="preserve"> </w:t>
       </w:r>
-      <w:hyperlink r:id="rId52">
+      <w:hyperlink r:id="rId53">
         <w:r>
           <w:rPr>
             <w:rStyle w:val="Hyperlink"/>
@@ -884,7 +908,7 @@
       <w:r>
         <w:t xml:space="preserve"> </w:t>
       </w:r>
-      <w:hyperlink r:id="rId53">
+      <w:hyperlink r:id="rId54">
         <w:r>
           <w:rPr>
             <w:rStyle w:val="Hyperlink"/>
@@ -901,7 +925,7 @@
       <w:r>
         <w:t xml:space="preserve"> </w:t>
       </w:r>
-      <w:hyperlink r:id="rId27">
+      <w:hyperlink r:id="rId28">
         <w:r>
           <w:rPr>
             <w:rStyle w:val="Hyperlink"/>
@@ -985,7 +1009,7 @@
       <w:r>
         <w:t xml:space="preserve"> </w:t>
       </w:r>
-      <w:hyperlink r:id="rId54">
+      <w:hyperlink r:id="rId55">
         <w:r>
           <w:rPr>
             <w:rStyle w:val="Hyperlink"/>
@@ -1002,7 +1026,7 @@
       <w:r>
         <w:t xml:space="preserve"> </w:t>
       </w:r>
-      <w:hyperlink r:id="rId55">
+      <w:hyperlink r:id="rId56">
         <w:r>
           <w:rPr>
             <w:rStyle w:val="Hyperlink"/>
@@ -1016,7 +1040,7 @@
       <w:r>
         <w:t xml:space="preserve">(</w:t>
       </w:r>
-      <w:hyperlink r:id="rId56">
+      <w:hyperlink r:id="rId57">
         <w:r>
           <w:rPr>
             <w:rStyle w:val="Hyperlink"/>
@@ -1033,7 +1057,7 @@
       <w:r>
         <w:t xml:space="preserve"> </w:t>
       </w:r>
-      <w:hyperlink r:id="rId57">
+      <w:hyperlink r:id="rId58">
         <w:r>
           <w:rPr>
             <w:rStyle w:val="Hyperlink"/>
@@ -1090,7 +1114,7 @@
       <w:r>
         <w:t xml:space="preserve"> </w:t>
       </w:r>
-      <w:hyperlink r:id="rId58">
+      <w:hyperlink r:id="rId59">
         <w:r>
           <w:rPr>
             <w:rStyle w:val="Hyperlink"/>
@@ -1104,7 +1128,7 @@
       <w:r>
         <w:t xml:space="preserve"> </w:t>
       </w:r>
-      <w:hyperlink r:id="rId59">
+      <w:hyperlink r:id="rId60">
         <w:r>
           <w:rPr>
             <w:rStyle w:val="Hyperlink"/>
@@ -1118,7 +1142,7 @@
       <w:r>
         <w:t xml:space="preserve"> </w:t>
       </w:r>
-      <w:hyperlink r:id="rId60">
+      <w:hyperlink r:id="rId61">
         <w:r>
           <w:rPr>
             <w:rStyle w:val="Hyperlink"/>
@@ -1129,7 +1153,7 @@
       <w:r>
         <w:t xml:space="preserve">/</w:t>
       </w:r>
-      <w:hyperlink r:id="rId61">
+      <w:hyperlink r:id="rId62">
         <w:r>
           <w:rPr>
             <w:rStyle w:val="Hyperlink"/>
@@ -1143,7 +1167,7 @@
       <w:r>
         <w:t xml:space="preserve"> </w:t>
       </w:r>
-      <w:hyperlink r:id="rId62">
+      <w:hyperlink r:id="rId63">
         <w:r>
           <w:rPr>
             <w:rStyle w:val="Hyperlink"/>
@@ -1157,7 +1181,7 @@
       <w:r>
         <w:t xml:space="preserve"> </w:t>
       </w:r>
-      <w:hyperlink r:id="rId63">
+      <w:hyperlink r:id="rId64">
         <w:r>
           <w:rPr>
             <w:rStyle w:val="Hyperlink"/>
@@ -1174,7 +1198,7 @@
       <w:r>
         <w:t xml:space="preserve"> </w:t>
       </w:r>
-      <w:hyperlink r:id="rId64">
+      <w:hyperlink r:id="rId65">
         <w:r>
           <w:rPr>
             <w:rStyle w:val="Hyperlink"/>
@@ -1188,7 +1212,7 @@
       <w:r>
         <w:t xml:space="preserve"> </w:t>
       </w:r>
-      <w:hyperlink r:id="rId65">
+      <w:hyperlink r:id="rId66">
         <w:r>
           <w:rPr>
             <w:rStyle w:val="Hyperlink"/>
@@ -1202,7 +1226,7 @@
       <w:r>
         <w:t xml:space="preserve"> </w:t>
       </w:r>
-      <w:hyperlink r:id="rId66">
+      <w:hyperlink r:id="rId67">
         <w:r>
           <w:rPr>
             <w:rStyle w:val="Hyperlink"/>
@@ -1216,7 +1240,7 @@
       <w:r>
         <w:t xml:space="preserve"> </w:t>
       </w:r>
-      <w:hyperlink r:id="rId67">
+      <w:hyperlink r:id="rId68">
         <w:r>
           <w:rPr>
             <w:rStyle w:val="Hyperlink"/>
@@ -1232,11 +1256,11 @@
       <w:pPr>
         <w:pStyle w:val="Heading2"/>
       </w:pPr>
-      <w:bookmarkStart w:id="68" w:name="open-source"/>
+      <w:bookmarkStart w:id="69" w:name="open-source"/>
       <w:r>
         <w:t xml:space="preserve">Open Source</w:t>
       </w:r>
-      <w:bookmarkEnd w:id="68"/>
+      <w:bookmarkEnd w:id="69"/>
     </w:p>
     <w:p>
       <w:pPr>
@@ -1256,7 +1280,7 @@
           <w:ilvl w:val="0"/>
         </w:numPr>
       </w:pPr>
-      <w:hyperlink r:id="rId69">
+      <w:hyperlink r:id="rId70">
         <w:r>
           <w:rPr>
             <w:rStyle w:val="Hyperlink"/>
@@ -1278,7 +1302,7 @@
           <w:ilvl w:val="0"/>
         </w:numPr>
       </w:pPr>
-      <w:hyperlink r:id="rId70">
+      <w:hyperlink r:id="rId71">
         <w:r>
           <w:rPr>
             <w:rStyle w:val="Hyperlink"/>
@@ -1311,7 +1335,7 @@
           <w:ilvl w:val="0"/>
         </w:numPr>
       </w:pPr>
-      <w:hyperlink r:id="rId71">
+      <w:hyperlink r:id="rId72">
         <w:r>
           <w:rPr>
             <w:rStyle w:val="Hyperlink"/>
@@ -1333,7 +1357,7 @@
           <w:ilvl w:val="0"/>
         </w:numPr>
       </w:pPr>
-      <w:hyperlink r:id="rId72">
+      <w:hyperlink r:id="rId73">
         <w:r>
           <w:rPr>
             <w:rStyle w:val="Hyperlink"/>
@@ -1370,7 +1394,7 @@
           <w:ilvl w:val="0"/>
         </w:numPr>
       </w:pPr>
-      <w:hyperlink r:id="rId73">
+      <w:hyperlink r:id="rId74">
         <w:r>
           <w:rPr>
             <w:rStyle w:val="Hyperlink"/>
@@ -1392,7 +1416,7 @@
           <w:ilvl w:val="0"/>
         </w:numPr>
       </w:pPr>
-      <w:hyperlink r:id="rId74">
+      <w:hyperlink r:id="rId75">
         <w:r>
           <w:rPr>
             <w:rStyle w:val="Hyperlink"/>
@@ -1414,7 +1438,7 @@
           <w:ilvl w:val="0"/>
         </w:numPr>
       </w:pPr>
-      <w:hyperlink r:id="rId75">
+      <w:hyperlink r:id="rId76">
         <w:r>
           <w:rPr>
             <w:rStyle w:val="Hyperlink"/>
@@ -1436,7 +1460,7 @@
           <w:ilvl w:val="0"/>
         </w:numPr>
       </w:pPr>
-      <w:hyperlink r:id="rId76">
+      <w:hyperlink r:id="rId77">
         <w:r>
           <w:rPr>
             <w:rStyle w:val="Hyperlink"/>
@@ -1461,7 +1485,7 @@
       <w:r>
         <w:t xml:space="preserve"> </w:t>
       </w:r>
-      <w:hyperlink r:id="rId77">
+      <w:hyperlink r:id="rId78">
         <w:r>
           <w:rPr>
             <w:rStyle w:val="Hyperlink"/>
@@ -1477,11 +1501,11 @@
       <w:pPr>
         <w:pStyle w:val="Heading2"/>
       </w:pPr>
-      <w:bookmarkStart w:id="78" w:name="other"/>
+      <w:bookmarkStart w:id="79" w:name="other"/>
       <w:r>
         <w:t xml:space="preserve">Other</w:t>
       </w:r>
-      <w:bookmarkEnd w:id="78"/>
+      <w:bookmarkEnd w:id="79"/>
     </w:p>
     <w:p>
       <w:pPr>
@@ -1496,7 +1520,7 @@
       <w:r>
         <w:t xml:space="preserve"> </w:t>
       </w:r>
-      <w:hyperlink r:id="rId79">
+      <w:hyperlink r:id="rId80">
         <w:r>
           <w:rPr>
             <w:rStyle w:val="Hyperlink"/>
@@ -1518,7 +1542,7 @@
       <w:r>
         <w:t xml:space="preserve"> </w:t>
       </w:r>
-      <w:hyperlink r:id="rId80">
+      <w:hyperlink r:id="rId81">
         <w:r>
           <w:rPr>
             <w:rStyle w:val="Hyperlink"/>
@@ -1546,7 +1570,7 @@
       <w:r>
         <w:t xml:space="preserve"> </w:t>
       </w:r>
-      <w:hyperlink r:id="rId81">
+      <w:hyperlink r:id="rId82">
         <w:r>
           <w:rPr>
             <w:rStyle w:val="Hyperlink"/>
@@ -1568,7 +1592,7 @@
       <w:r>
         <w:t xml:space="preserve"> </w:t>
       </w:r>
-      <w:hyperlink r:id="rId82">
+      <w:hyperlink r:id="rId83">
         <w:r>
           <w:rPr>
             <w:rStyle w:val="Hyperlink"/>
@@ -1594,7 +1618,7 @@
       <w:r>
         <w:t xml:space="preserve"> </w:t>
       </w:r>
-      <w:hyperlink r:id="rId83">
+      <w:hyperlink r:id="rId84">
         <w:r>
           <w:rPr>
             <w:rStyle w:val="Hyperlink"/>
@@ -1620,7 +1644,7 @@
       <w:r>
         <w:t xml:space="preserve"> </w:t>
       </w:r>
-      <w:hyperlink r:id="rId84">
+      <w:hyperlink r:id="rId85">
         <w:r>
           <w:rPr>
             <w:rStyle w:val="Hyperlink"/>

</xml_diff>